<commit_message>
added document generation by student_expel_id
</commit_message>
<xml_diff>
--- a/core/src/main/resources/docs/templates/order/Student_Expel_21_05_2020.docx
+++ b/core/src/main/resources/docs/templates/order/Student_Expel_21_05_2020.docx
@@ -9,10 +9,7 @@
           <w:tab w:val="left" w:pos="0" w:leader="none"/>
         </w:tabs>
         <w:jc w:val="center"/>
-        <w:rPr>
-          <w:sz w:val="28"/>
-          <w:szCs w:val="28"/>
-        </w:rPr>
+        <w:rPr/>
       </w:pPr>
       <w:r>
         <mc:AlternateContent>
@@ -26,7 +23,7 @@
                 <wp:positionV relativeFrom="paragraph">
                   <wp:posOffset>-114300</wp:posOffset>
                 </wp:positionV>
-                <wp:extent cx="1487805" cy="459105"/>
+                <wp:extent cx="1490345" cy="461645"/>
                 <wp:effectExtent l="0" t="0" r="0" b="0"/>
                 <wp:wrapNone/>
                 <wp:docPr id="1" name="Image1"/>
@@ -37,7 +34,7 @@
                       <wps:spPr>
                         <a:xfrm>
                           <a:off x="0" y="0"/>
-                          <a:ext cx="1487160" cy="458640"/>
+                          <a:ext cx="1489680" cy="461160"/>
                         </a:xfrm>
                         <a:prstGeom prst="rect">
                           <a:avLst/>
@@ -86,7 +83,7 @@
           </mc:Choice>
           <mc:Fallback>
             <w:pict>
-              <v:rect id="shape_0" ID="Image1" fillcolor="white" stroked="f" style="position:absolute;margin-left:342pt;margin-top:-9pt;width:117.05pt;height:36.05pt">
+              <v:rect id="shape_0" ID="Image1" fillcolor="white" stroked="f" style="position:absolute;margin-left:342pt;margin-top:-9pt;width:117.25pt;height:36.25pt">
                 <w10:wrap type="square"/>
                 <v:fill o:detectmouseclick="t" type="solid" color2="black"/>
                 <v:stroke color="#3465a4" joinstyle="round" endcap="flat"/>
@@ -116,14 +113,6 @@
         </mc:AlternateContent>
       </w:r>
       <w:r>
-        <w:rPr/>
-        <w:tab/>
-        <w:tab/>
-        <w:tab/>
-        <w:tab/>
-        <w:tab/>
-      </w:r>
-      <w:r>
         <w:rPr>
           <w:sz w:val="28"/>
           <w:szCs w:val="28"/>
@@ -223,10 +212,18 @@
         <w:pStyle w:val="1"/>
         <w:rPr/>
       </w:pPr>
-      <w:r>
-        <w:rPr/>
-        <w:t>#PHOrderDate</w:t>
-      </w:r>
+      <w:bookmarkStart w:id="0" w:name="__DdeLink__150_3010419205"/>
+      <w:r>
+        <w:rPr/>
+        <w:t>#</w:t>
+      </w:r>
+      <w:bookmarkStart w:id="1" w:name="__DdeLink__147_67852579"/>
+      <w:r>
+        <w:rPr/>
+        <w:t>PHOrderDate</w:t>
+      </w:r>
+      <w:bookmarkEnd w:id="0"/>
+      <w:bookmarkEnd w:id="1"/>
       <w:r>
         <w:rPr/>
         <w:tab/>
@@ -279,6 +276,15 @@
       <w:r>
         <w:rPr/>
         <w:t>#PHNumber</w:t>
+      </w:r>
+    </w:p>
+    <w:p>
+      <w:pPr>
+        <w:pStyle w:val="1"/>
+        <w:rPr/>
+      </w:pPr>
+      <w:r>
+        <w:rPr/>
       </w:r>
     </w:p>
     <w:p>
@@ -542,7 +548,7 @@
         </w:rPr>
         <w:t>#</w:t>
       </w:r>
-      <w:bookmarkStart w:id="0" w:name="__DdeLink__147_3395235515"/>
+      <w:bookmarkStart w:id="2" w:name="__DdeLink__147_3395235515"/>
       <w:r>
         <w:rPr>
           <w:sz w:val="28"/>
@@ -550,7 +556,7 @@
         </w:rPr>
         <w:t>PHParagraph</w:t>
       </w:r>
-      <w:bookmarkEnd w:id="0"/>
+      <w:bookmarkEnd w:id="2"/>
     </w:p>
     <w:p>
       <w:pPr>
@@ -591,32 +597,23 @@
         <w:pStyle w:val="BodyTextIndent2"/>
         <w:spacing w:lineRule="auto" w:line="240" w:before="0" w:after="0"/>
         <w:ind w:left="0" w:firstLine="708"/>
-        <w:rPr>
-          <w:sz w:val="28"/>
-          <w:szCs w:val="28"/>
-        </w:rPr>
-      </w:pPr>
-      <w:r>
-        <w:rPr>
-          <w:sz w:val="28"/>
-          <w:szCs w:val="28"/>
-        </w:rPr>
-        <w:t>2</w:t>
-      </w:r>
-      <w:r>
-        <w:rPr>
-          <w:b/>
-          <w:sz w:val="28"/>
-          <w:szCs w:val="28"/>
-        </w:rPr>
-        <w:t>.</w:t>
-      </w:r>
-      <w:r>
-        <w:rPr>
-          <w:sz w:val="28"/>
-          <w:szCs w:val="28"/>
-        </w:rPr>
-        <w:t xml:space="preserve"> Контроль за виконанням наказу покласти на декана факультету інформаційних технологій  і систем Трегубенко І.Б.</w:t>
+        <w:rPr/>
+      </w:pPr>
+      <w:bookmarkStart w:id="3" w:name="__DdeLink__149_3148448375"/>
+      <w:r>
+        <w:rPr>
+          <w:sz w:val="28"/>
+          <w:szCs w:val="28"/>
+        </w:rPr>
+        <w:t>#</w:t>
+      </w:r>
+      <w:bookmarkEnd w:id="3"/>
+      <w:r>
+        <w:rPr>
+          <w:sz w:val="28"/>
+          <w:szCs w:val="28"/>
+        </w:rPr>
+        <w:t>PHControlText</w:t>
       </w:r>
     </w:p>
     <w:p>
@@ -1297,7 +1294,7 @@
               <wp:positionV relativeFrom="paragraph">
                 <wp:posOffset>635</wp:posOffset>
               </wp:positionV>
-              <wp:extent cx="78740" cy="174625"/>
+              <wp:extent cx="81280" cy="174625"/>
               <wp:effectExtent l="0" t="0" r="0" b="0"/>
               <wp:wrapSquare wrapText="largest"/>
               <wp:docPr id="3" name="Frame1"/>
@@ -1308,7 +1305,7 @@
                     <wps:spPr>
                       <a:xfrm>
                         <a:off x="0" y="0"/>
-                        <a:ext cx="78120" cy="173880"/>
+                        <a:ext cx="80640" cy="173880"/>
                       </a:xfrm>
                       <a:prstGeom prst="rect">
                         <a:avLst/>
@@ -1386,7 +1383,7 @@
         </mc:Choice>
         <mc:Fallback>
           <w:pict>
-            <v:rect id="shape_0" ID="Frame1" stroked="f" style="position:absolute;margin-left:475.7pt;margin-top:0.05pt;width:6.1pt;height:13.65pt;mso-position-horizontal:right;mso-position-horizontal-relative:margin">
+            <v:rect id="shape_0" ID="Frame1" stroked="f" style="position:absolute;margin-left:475.5pt;margin-top:0.05pt;width:6.3pt;height:13.65pt;mso-position-horizontal:right;mso-position-horizontal-relative:margin">
               <w10:wrap type="square"/>
               <v:fill o:detectmouseclick="t" on="false"/>
               <v:stroke color="#3465a4" joinstyle="round" endcap="flat"/>
@@ -2032,6 +2029,19 @@
     <w:qFormat/>
     <w:pPr/>
     <w:rPr/>
+  </w:style>
+  <w:style w:type="paragraph" w:styleId="PreformattedText">
+    <w:name w:val="Preformatted Text"/>
+    <w:basedOn w:val="Normal"/>
+    <w:qFormat/>
+    <w:pPr>
+      <w:spacing w:before="0" w:after="0"/>
+    </w:pPr>
+    <w:rPr>
+      <w:rFonts w:ascii="Liberation Mono" w:hAnsi="Liberation Mono" w:eastAsia="Liberation Mono" w:cs="Liberation Mono"/>
+      <w:sz w:val="20"/>
+      <w:szCs w:val="20"/>
+    </w:rPr>
   </w:style>
   <w:style w:type="numbering" w:styleId="NoList" w:default="1">
     <w:name w:val="No List"/>

</xml_diff>